<commit_message>
se modifico el documentos el comentario
</commit_message>
<xml_diff>
--- a/InformeElasticidad.docx
+++ b/InformeElasticidad.docx
@@ -8,40 +8,25 @@
         <w:rPr>
           <w:sz w:val="40"/>
           <w:szCs w:val="40"/>
-        </w:rPr>
-      </w:pPr>
-      <w:proofErr w:type="spellStart"/>
+          <w:lang w:val="es-ES"/>
+        </w:rPr>
+      </w:pPr>
       <w:r>
         <w:rPr>
           <w:sz w:val="40"/>
           <w:szCs w:val="40"/>
-        </w:rPr>
-        <w:t>Informe</w:t>
-      </w:r>
-      <w:proofErr w:type="spellEnd"/>
-      <w:r>
+          <w:lang w:val="es-ES"/>
+        </w:rPr>
+        <w:t>Informe de Elasticidad</w:t>
+      </w:r>
+    </w:p>
+    <w:p>
+      <w:pPr>
+        <w:jc w:val="center"/>
         <w:rPr>
           <w:sz w:val="40"/>
           <w:szCs w:val="40"/>
-        </w:rPr>
-        <w:t xml:space="preserve"> de </w:t>
-      </w:r>
-      <w:proofErr w:type="spellStart"/>
-      <w:r>
-        <w:rPr>
-          <w:sz w:val="40"/>
-          <w:szCs w:val="40"/>
-        </w:rPr>
-        <w:t>Elasticidad</w:t>
-      </w:r>
-      <w:proofErr w:type="spellEnd"/>
-    </w:p>
-    <w:p>
-      <w:pPr>
-        <w:jc w:val="center"/>
-        <w:rPr>
-          <w:sz w:val="40"/>
-          <w:szCs w:val="40"/>
+          <w:lang w:val="es-ES"/>
         </w:rPr>
       </w:pPr>
     </w:p>
@@ -806,8 +791,6 @@
         </w:rPr>
         <w:t>N -&gt; Numero de operaciones en el sistema</w:t>
       </w:r>
-      <w:bookmarkStart w:id="0" w:name="_GoBack"/>
-      <w:bookmarkEnd w:id="0"/>
     </w:p>
     <w:p>
       <w:pPr>
@@ -2084,16 +2067,7 @@
           <w:szCs w:val="23"/>
           <w:lang w:val="es-ES"/>
         </w:rPr>
-        <w:t xml:space="preserve"> </w:t>
-      </w:r>
-      <w:r>
-        <w:rPr>
-          <w:rFonts w:ascii="Arial" w:eastAsia="Times New Roman" w:hAnsi="Arial" w:cs="Arial"/>
-          <w:sz w:val="23"/>
-          <w:szCs w:val="23"/>
-          <w:lang w:val="es-ES"/>
-        </w:rPr>
-        <w:t>= 1</w:t>
+        <w:t xml:space="preserve"> = 1</w:t>
       </w:r>
     </w:p>
     <w:p>
@@ -2563,6 +2537,118 @@
     <w:p>
       <w:pPr>
         <w:rPr>
+          <w:b/>
+          <w:sz w:val="18"/>
+          <w:szCs w:val="18"/>
+          <w:lang w:val="es-ES"/>
+        </w:rPr>
+      </w:pPr>
+      <w:r>
+        <w:rPr>
+          <w:b/>
+          <w:sz w:val="18"/>
+          <w:szCs w:val="18"/>
+          <w:lang w:val="es-ES"/>
+        </w:rPr>
+        <w:t>*para calcular las utilidades</w:t>
+      </w:r>
+    </w:p>
+    <w:p>
+      <w:pPr>
+        <w:rPr>
+          <w:sz w:val="40"/>
+          <w:szCs w:val="40"/>
+          <w:lang w:val="es-ES"/>
+        </w:rPr>
+      </w:pPr>
+    </w:p>
+    <w:p>
+      <w:pPr>
+        <w:rPr>
+          <w:sz w:val="40"/>
+          <w:szCs w:val="40"/>
+          <w:lang w:val="es-ES"/>
+        </w:rPr>
+      </w:pPr>
+      <w:r>
+        <w:rPr>
+          <w:noProof/>
+          <w:sz w:val="40"/>
+          <w:szCs w:val="40"/>
+        </w:rPr>
+        <w:lastRenderedPageBreak/>
+        <w:drawing>
+          <wp:inline distT="0" distB="0" distL="0" distR="0">
+            <wp:extent cx="2914650" cy="512272"/>
+            <wp:effectExtent l="0" t="0" r="0" b="2540"/>
+            <wp:docPr id="1" name="Picture 1"/>
+            <wp:cNvGraphicFramePr>
+              <a:graphicFrameLocks xmlns:a="http://schemas.openxmlformats.org/drawingml/2006/main" noChangeAspect="1"/>
+            </wp:cNvGraphicFramePr>
+            <a:graphic xmlns:a="http://schemas.openxmlformats.org/drawingml/2006/main">
+              <a:graphicData uri="http://schemas.openxmlformats.org/drawingml/2006/picture">
+                <pic:pic xmlns:pic="http://schemas.openxmlformats.org/drawingml/2006/picture">
+                  <pic:nvPicPr>
+                    <pic:cNvPr id="0" name="Picture 1"/>
+                    <pic:cNvPicPr>
+                      <a:picLocks noChangeAspect="1" noChangeArrowheads="1"/>
+                    </pic:cNvPicPr>
+                  </pic:nvPicPr>
+                  <pic:blipFill>
+                    <a:blip r:embed="rId12">
+                      <a:extLst>
+                        <a:ext uri="{28A0092B-C50C-407E-A947-70E740481C1C}">
+                          <a14:useLocalDpi xmlns:a14="http://schemas.microsoft.com/office/drawing/2010/main" val="0"/>
+                        </a:ext>
+                      </a:extLst>
+                    </a:blip>
+                    <a:srcRect/>
+                    <a:stretch>
+                      <a:fillRect/>
+                    </a:stretch>
+                  </pic:blipFill>
+                  <pic:spPr bwMode="auto">
+                    <a:xfrm>
+                      <a:off x="0" y="0"/>
+                      <a:ext cx="2961723" cy="520545"/>
+                    </a:xfrm>
+                    <a:prstGeom prst="rect">
+                      <a:avLst/>
+                    </a:prstGeom>
+                    <a:noFill/>
+                    <a:ln>
+                      <a:noFill/>
+                    </a:ln>
+                  </pic:spPr>
+                </pic:pic>
+              </a:graphicData>
+            </a:graphic>
+          </wp:inline>
+        </w:drawing>
+      </w:r>
+    </w:p>
+    <w:p>
+      <w:pPr>
+        <w:rPr>
+          <w:b/>
+          <w:sz w:val="18"/>
+          <w:szCs w:val="18"/>
+          <w:lang w:val="es-ES"/>
+        </w:rPr>
+      </w:pPr>
+      <w:r>
+        <w:rPr>
+          <w:b/>
+          <w:sz w:val="18"/>
+          <w:szCs w:val="18"/>
+          <w:lang w:val="es-ES"/>
+        </w:rPr>
+        <w:t>*para calcular los tiempos de respuesta</w:t>
+      </w:r>
+    </w:p>
+    <w:p>
+      <w:pPr>
+        <w:rPr>
           <w:color w:val="FF0000"/>
           <w:sz w:val="40"/>
           <w:szCs w:val="40"/>
@@ -2576,8 +2662,28 @@
           <w:szCs w:val="40"/>
           <w:lang w:val="es-ES"/>
         </w:rPr>
-        <w:t>Nota: va faltando poner el ejemplo concreto o los diferentes ejemplos con las tablas e ir analizando la variación de los resultados.</w:t>
-      </w:r>
+        <w:t xml:space="preserve">Nota: </w:t>
+      </w:r>
+      <w:r>
+        <w:rPr>
+          <w:color w:val="FF0000"/>
+          <w:sz w:val="40"/>
+          <w:szCs w:val="40"/>
+          <w:lang w:val="es-ES"/>
+        </w:rPr>
+        <w:t xml:space="preserve">hay que revisar todos los métodos de manera general, el método para calcular los tiempos de respuesta no creo que está muy correcto, aun cuando la fórmula es simple, no entiendo el cómo operan en el ejemplo, además </w:t>
+      </w:r>
+      <w:r>
+        <w:rPr>
+          <w:color w:val="FF0000"/>
+          <w:sz w:val="40"/>
+          <w:szCs w:val="40"/>
+          <w:lang w:val="es-ES"/>
+        </w:rPr>
+        <w:t>va faltando poner el ejemplo concreto o los diferentes ejemplos con las tablas e ir analizando la variación de los resultados.</w:t>
+      </w:r>
+      <w:bookmarkStart w:id="0" w:name="_GoBack"/>
+      <w:bookmarkEnd w:id="0"/>
     </w:p>
     <w:sectPr>
       <w:pgSz w:w="12240" w:h="15840"/>

</xml_diff>